<commit_message>
added in the form for the contact us page of the wwr site
</commit_message>
<xml_diff>
--- a/Web Development Careers.docx
+++ b/Web Development Careers.docx
@@ -5,36 +5,195 @@
     <w:p>
       <w:pPr>
         <w:rPr>
-          <w:rFonts w:ascii="Trebuchet MS" w:hAnsi="Trebuchet MS"/>
-          <w:color w:val="3E3E3E"/>
-          <w:sz w:val="27"/>
-          <w:szCs w:val="27"/>
-          <w:shd w:val="clear" w:color="auto" w:fill="FFFFFF"/>
+          <w:sz w:val="28"/>
+          <w:szCs w:val="28"/>
         </w:rPr>
       </w:pPr>
       <w:r>
         <w:rPr>
-          <w:rFonts w:ascii="Trebuchet MS" w:hAnsi="Trebuchet MS"/>
-          <w:color w:val="3E3E3E"/>
-          <w:sz w:val="27"/>
-          <w:szCs w:val="27"/>
-          <w:shd w:val="clear" w:color="auto" w:fill="FFFFFF"/>
-        </w:rPr>
-        <w:t>Prepare a short response to the following: "What did you learn from the websites on careers in web design and development, and what did you learn from this class in general?" Include your final word count in parentheses at the bottom of your response.</w:t>
+          <w:sz w:val="28"/>
+          <w:szCs w:val="28"/>
+        </w:rPr>
+        <w:t>From this assignment I learned that employers in web development are looking for experience</w:t>
+      </w:r>
+      <w:r>
+        <w:rPr>
+          <w:sz w:val="28"/>
+          <w:szCs w:val="28"/>
+        </w:rPr>
+        <w:t xml:space="preserve"> in Java, Python, and a couple other</w:t>
+      </w:r>
+      <w:r>
+        <w:rPr>
+          <w:sz w:val="28"/>
+          <w:szCs w:val="28"/>
+        </w:rPr>
+        <w:t xml:space="preserve"> programming</w:t>
+      </w:r>
+      <w:r>
+        <w:rPr>
+          <w:sz w:val="28"/>
+          <w:szCs w:val="28"/>
+        </w:rPr>
+        <w:t xml:space="preserve"> languages that I didn’t expect them to list </w:t>
+      </w:r>
+      <w:r>
+        <w:rPr>
+          <w:sz w:val="28"/>
+          <w:szCs w:val="28"/>
+        </w:rPr>
+        <w:t xml:space="preserve">out. </w:t>
+      </w:r>
+      <w:r>
+        <w:rPr>
+          <w:sz w:val="28"/>
+          <w:szCs w:val="28"/>
+        </w:rPr>
+        <w:t xml:space="preserve">I found that many of the job listings on the site </w:t>
+      </w:r>
+      <w:r>
+        <w:rPr>
+          <w:sz w:val="28"/>
+          <w:szCs w:val="28"/>
+        </w:rPr>
+        <w:t xml:space="preserve">had a “how to become” that led to the same page about how to become a software engineer. On this page, the very first </w:t>
+      </w:r>
+      <w:r>
+        <w:rPr>
+          <w:sz w:val="28"/>
+          <w:szCs w:val="28"/>
+        </w:rPr>
+        <w:t xml:space="preserve">thing listed was to major in computer science, which </w:t>
+      </w:r>
+      <w:r>
+        <w:rPr>
+          <w:sz w:val="28"/>
+          <w:szCs w:val="28"/>
+        </w:rPr>
+        <w:t xml:space="preserve">happens to be my major, so that got my attention. I was expecting </w:t>
+      </w:r>
+      <w:r>
+        <w:rPr>
+          <w:sz w:val="28"/>
+          <w:szCs w:val="28"/>
+        </w:rPr>
+        <w:t>majors in web development as a listed requirement, but I almost couldn’t find it anywhere</w:t>
+      </w:r>
+      <w:r>
+        <w:rPr>
+          <w:sz w:val="28"/>
+          <w:szCs w:val="28"/>
+        </w:rPr>
+        <w:t xml:space="preserve">: only for select jobs such as Java developers. </w:t>
+      </w:r>
+      <w:r>
+        <w:rPr>
+          <w:sz w:val="28"/>
+          <w:szCs w:val="28"/>
+        </w:rPr>
+        <w:t xml:space="preserve">It didn’t surprise me as much to find that learning </w:t>
+      </w:r>
+      <w:r>
+        <w:rPr>
+          <w:sz w:val="28"/>
+          <w:szCs w:val="28"/>
+        </w:rPr>
+        <w:t xml:space="preserve">new languages, keeping up with changing technologies, and getting an internship were </w:t>
+      </w:r>
+      <w:r>
+        <w:rPr>
+          <w:sz w:val="28"/>
+          <w:szCs w:val="28"/>
+        </w:rPr>
+        <w:t>on that same page.</w:t>
       </w:r>
     </w:p>
     <w:p>
       <w:pPr>
         <w:rPr>
-          <w:rFonts w:ascii="Trebuchet MS" w:hAnsi="Trebuchet MS"/>
-          <w:color w:val="3E3E3E"/>
-          <w:sz w:val="27"/>
-          <w:szCs w:val="27"/>
-          <w:shd w:val="clear" w:color="auto" w:fill="FFFFFF"/>
+          <w:sz w:val="28"/>
+          <w:szCs w:val="28"/>
         </w:rPr>
       </w:pPr>
+      <w:r>
+        <w:rPr>
+          <w:sz w:val="28"/>
+          <w:szCs w:val="28"/>
+        </w:rPr>
+        <w:t>From this class in general, I’ve become very well acquainted with HTML and CSS</w:t>
+      </w:r>
+      <w:r>
+        <w:rPr>
+          <w:sz w:val="28"/>
+          <w:szCs w:val="28"/>
+        </w:rPr>
+        <w:t xml:space="preserve">. I feel confident that I can make a website now. It may not be fancy, but it can be functional in most ways front-end. </w:t>
+      </w:r>
+      <w:r>
+        <w:rPr>
+          <w:sz w:val="28"/>
+          <w:szCs w:val="28"/>
+        </w:rPr>
+        <w:t>I understand web development in foundational ways, including knowing the difference between front-end, back-end, and full-stack developers</w:t>
+      </w:r>
+      <w:r>
+        <w:rPr>
+          <w:sz w:val="28"/>
+          <w:szCs w:val="28"/>
+        </w:rPr>
+        <w:t xml:space="preserve">. When combined with another class I’m taking (CIT111), </w:t>
+      </w:r>
+      <w:r>
+        <w:rPr>
+          <w:sz w:val="28"/>
+          <w:szCs w:val="28"/>
+        </w:rPr>
+        <w:t xml:space="preserve">I’ve learned a few things about how back-end development combines with front-end </w:t>
+      </w:r>
+      <w:r>
+        <w:rPr>
+          <w:sz w:val="28"/>
+          <w:szCs w:val="28"/>
+        </w:rPr>
+        <w:t xml:space="preserve">to store data in websites. And though I don’t know </w:t>
+      </w:r>
+      <w:r>
+        <w:rPr>
+          <w:sz w:val="28"/>
+          <w:szCs w:val="28"/>
+        </w:rPr>
+        <w:t xml:space="preserve">exactly how JavaScript is used in web development yet, </w:t>
+      </w:r>
+      <w:r>
+        <w:rPr>
+          <w:sz w:val="28"/>
+          <w:szCs w:val="28"/>
+        </w:rPr>
+        <w:t>I did catch a lot of the excitement for learning it from this class</w:t>
+      </w:r>
+      <w:r>
+        <w:rPr>
+          <w:sz w:val="28"/>
+          <w:szCs w:val="28"/>
+        </w:rPr>
+        <w:t>!</w:t>
+      </w:r>
     </w:p>
-    <w:p/>
+    <w:p>
+      <w:pPr>
+        <w:rPr>
+          <w:sz w:val="28"/>
+          <w:szCs w:val="28"/>
+        </w:rPr>
+      </w:pPr>
+      <w:r>
+        <w:rPr>
+          <w:sz w:val="28"/>
+          <w:szCs w:val="28"/>
+        </w:rPr>
+        <w:t>(245 words)</w:t>
+      </w:r>
+    </w:p>
     <w:sectPr>
       <w:pgSz w:w="12240" w:h="15840"/>
       <w:pgMar w:top="1440" w:right="1440" w:bottom="1440" w:left="1440" w:header="720" w:footer="720" w:gutter="0"/>

</xml_diff>